<commit_message>
add slide data QGIS tutorial
</commit_message>
<xml_diff>
--- a/recommendation_system_tutorial_part_1.docx
+++ b/recommendation_system_tutorial_part_1.docx
@@ -980,10 +980,10 @@
       </w:pPr>
       <w:r>
         <w:drawing>
-          <wp:inline distT="0" distB="0" distL="0" distR="0" wp14:anchorId="7D5EB207" wp14:editId="09C6CCE5">
-            <wp:extent cx="5943600" cy="1339215"/>
-            <wp:effectExtent l="0" t="0" r="0" b="0"/>
-            <wp:docPr id="8" name="Picture 8"/>
+          <wp:inline distT="0" distB="0" distL="0" distR="0" wp14:anchorId="18AD3969" wp14:editId="65C9707E">
+            <wp:extent cx="5943600" cy="887095"/>
+            <wp:effectExtent l="0" t="0" r="0" b="1905"/>
+            <wp:docPr id="4" name="Picture 4"/>
             <wp:cNvGraphicFramePr>
               <a:graphicFrameLocks xmlns:a="http://schemas.openxmlformats.org/drawingml/2006/main" noChangeAspect="1"/>
             </wp:cNvGraphicFramePr>
@@ -1003,7 +1003,7 @@
                   <pic:spPr>
                     <a:xfrm>
                       <a:off x="0" y="0"/>
-                      <a:ext cx="5943600" cy="1339215"/>
+                      <a:ext cx="5943600" cy="887095"/>
                     </a:xfrm>
                     <a:prstGeom prst="rect">
                       <a:avLst/>
@@ -1030,8 +1030,10 @@
         <w:spacing w:before="120" w:after="120" w:line="288" w:lineRule="auto"/>
         <w:jc w:val="both"/>
       </w:pPr>
-      <w:bookmarkStart w:id="0" w:name="_GoBack"/>
-      <w:r>
+      <w:r>
+        <w:rPr>
+          <w:noProof/>
+        </w:rPr>
         <w:drawing>
           <wp:inline distT="0" distB="0" distL="0" distR="0" wp14:anchorId="52414B83" wp14:editId="7401B683">
             <wp:extent cx="5943600" cy="1082040"/>
@@ -1069,7 +1071,6 @@
         </w:drawing>
       </w:r>
     </w:p>
-    <w:bookmarkEnd w:id="0"/>
     <w:p>
       <w:pPr>
         <w:spacing w:before="120" w:after="120" w:line="288" w:lineRule="auto"/>
@@ -1180,6 +1181,9 @@
       <w:pPr>
         <w:spacing w:before="120" w:after="120" w:line="288" w:lineRule="auto"/>
         <w:jc w:val="both"/>
+        <w:rPr>
+          <w:rFonts w:hint="eastAsia"/>
+        </w:rPr>
       </w:pPr>
       <w:r>
         <w:rPr>
@@ -1362,44 +1366,7 @@
         <w:spacing w:before="120" w:after="120" w:line="288" w:lineRule="auto"/>
         <w:jc w:val="both"/>
       </w:pPr>
-    </w:p>
-    <w:p>
-      <w:pPr>
-        <w:spacing w:before="120" w:after="120" w:line="288" w:lineRule="auto"/>
-        <w:jc w:val="both"/>
-      </w:pPr>
-    </w:p>
-    <w:p>
-      <w:pPr>
-        <w:spacing w:before="120" w:after="120" w:line="288" w:lineRule="auto"/>
-        <w:jc w:val="both"/>
-      </w:pPr>
-    </w:p>
-    <w:p>
-      <w:pPr>
-        <w:spacing w:before="120" w:after="120" w:line="288" w:lineRule="auto"/>
-        <w:jc w:val="both"/>
-      </w:pPr>
-    </w:p>
-    <w:p>
-      <w:pPr>
-        <w:spacing w:before="120" w:after="120" w:line="288" w:lineRule="auto"/>
-        <w:jc w:val="both"/>
-      </w:pPr>
-    </w:p>
-    <w:p>
-      <w:pPr>
-        <w:spacing w:before="120" w:after="120" w:line="288" w:lineRule="auto"/>
-        <w:jc w:val="both"/>
-      </w:pPr>
-    </w:p>
-    <w:p>
-      <w:pPr>
-        <w:spacing w:before="120" w:after="120" w:line="288" w:lineRule="auto"/>
-        <w:jc w:val="both"/>
-      </w:pPr>
-      <w:r>
-        <w:lastRenderedPageBreak/>
+      <w:r>
         <w:t xml:space="preserve">e. </w:t>
       </w:r>
       <w:r>
@@ -1514,27 +1481,7 @@
                                 <w:sz w:val="22"/>
                                 <w:szCs w:val="22"/>
                               </w:rPr>
-                              <w:t xml:space="preserve"> or </w:t>
-                            </w:r>
-                            <w:r>
-                              <w:rPr>
-                                <w:b/>
-                                <w:bCs/>
-                                <w:color w:val="C00000"/>
-                                <w:sz w:val="22"/>
-                                <w:szCs w:val="22"/>
-                              </w:rPr>
-                              <w:t>weight_</w:t>
-                            </w:r>
-                            <w:r>
-                              <w:rPr>
-                                <w:b/>
-                                <w:bCs/>
-                                <w:color w:val="C00000"/>
-                                <w:sz w:val="22"/>
-                                <w:szCs w:val="22"/>
-                              </w:rPr>
-                              <w:t>2 is</w:t>
+                              <w:t xml:space="preserve"> or weight_2 is</w:t>
                             </w:r>
                             <w:r>
                               <w:rPr>
@@ -1670,6 +1617,7 @@
           </mc:Fallback>
         </mc:AlternateContent>
       </w:r>
+      <w:bookmarkStart w:id="0" w:name="_GoBack"/>
       <w:r>
         <w:rPr>
           <w:noProof/>
@@ -1710,13 +1658,15 @@
           </wp:inline>
         </w:drawing>
       </w:r>
-    </w:p>
-    <w:p>
-      <w:pPr>
-        <w:spacing w:before="120" w:after="120" w:line="288" w:lineRule="auto"/>
-        <w:jc w:val="both"/>
-      </w:pPr>
-      <w:r>
+      <w:bookmarkEnd w:id="0"/>
+    </w:p>
+    <w:p>
+      <w:pPr>
+        <w:spacing w:before="120" w:after="120" w:line="288" w:lineRule="auto"/>
+        <w:jc w:val="both"/>
+      </w:pPr>
+      <w:r>
+        <w:lastRenderedPageBreak/>
         <w:t xml:space="preserve">f. </w:t>
       </w:r>
       <w:r>

</xml_diff>